<commit_message>
Activities stage of the lesson plan
</commit_message>
<xml_diff>
--- a/jaysonswanepoel@gmail.com.docx
+++ b/jaysonswanepoel@gmail.com.docx
@@ -4,15 +4,111 @@
   <w:body>
     <w:p>
       <w:pPr>
-        <w:pStyle w:val="Heading1"/>
+        <w:pStyle w:val="Title"/>
       </w:pPr>
       <w:r>
-        <w:t>Lesson Plan</w:t>
+        <w:t xml:space="preserve">Lesson Plan: </w:t>
       </w:r>
     </w:p>
+    <w:tbl>
+      <w:tblPr>
+        <w:tblW w:type="auto" w:w="0"/>
+        <w:tblLook w:firstColumn="1" w:firstRow="1" w:lastColumn="0" w:lastRow="0" w:noHBand="0" w:noVBand="1" w:val="04A0"/>
+      </w:tblPr>
+      <w:tblGrid>
+        <w:gridCol w:w="5396"/>
+        <w:gridCol w:w="5396"/>
+      </w:tblGrid>
+      <w:tr>
+        <w:tc>
+          <w:tcPr>
+            <w:tcW w:type="dxa" w:w="5396"/>
+          </w:tcPr>
+          <w:p>
+            <w:r>
+              <w:t>Subject</w:t>
+            </w:r>
+          </w:p>
+        </w:tc>
+        <w:tc>
+          <w:tcPr>
+            <w:tcW w:type="dxa" w:w="5396"/>
+          </w:tcPr>
+          <w:p>
+            <w:r>
+              <w:t>Physical Education</w:t>
+            </w:r>
+          </w:p>
+        </w:tc>
+      </w:tr>
+      <w:tr>
+        <w:tc>
+          <w:tcPr>
+            <w:tcW w:type="dxa" w:w="5396"/>
+          </w:tcPr>
+          <w:p>
+            <w:r>
+              <w:t>Date</w:t>
+            </w:r>
+          </w:p>
+        </w:tc>
+        <w:tc>
+          <w:tcPr>
+            <w:tcW w:type="dxa" w:w="5396"/>
+          </w:tcPr>
+          <w:p>
+            <w:r/>
+          </w:p>
+        </w:tc>
+      </w:tr>
+      <w:tr>
+        <w:tc>
+          <w:tcPr>
+            <w:tcW w:type="dxa" w:w="5396"/>
+          </w:tcPr>
+          <w:p>
+            <w:r>
+              <w:t>Grade/Level</w:t>
+            </w:r>
+          </w:p>
+        </w:tc>
+        <w:tc>
+          <w:tcPr>
+            <w:tcW w:type="dxa" w:w="5396"/>
+          </w:tcPr>
+          <w:p>
+            <w:r>
+              <w:t>8</w:t>
+            </w:r>
+          </w:p>
+        </w:tc>
+      </w:tr>
+      <w:tr>
+        <w:tc>
+          <w:tcPr>
+            <w:tcW w:type="dxa" w:w="5396"/>
+          </w:tcPr>
+          <w:p>
+            <w:r>
+              <w:t>Suggested Lesson Time</w:t>
+            </w:r>
+          </w:p>
+        </w:tc>
+        <w:tc>
+          <w:tcPr>
+            <w:tcW w:type="dxa" w:w="5396"/>
+          </w:tcPr>
+          <w:p>
+            <w:r>
+              <w:t>30 minutes</w:t>
+            </w:r>
+          </w:p>
+        </w:tc>
+      </w:tr>
+    </w:tbl>
     <w:sectPr>
       <w:pgSz w:w="12240" w:h="15840"/>
-      <w:pgMar w:top="180" w:right="180" w:bottom="180" w:left="724" w:header="720" w:footer="720" w:gutter="0"/>
+      <w:pgMar w:top="180" w:right="724" w:bottom="180" w:left="724" w:header="720" w:footer="720" w:gutter="0"/>
       <w:cols w:space="720"/>
       <w:docGrid w:linePitch="360"/>
     </w:sectPr>

</xml_diff>